<commit_message>
fix cahier des charges UML et doc projet annuel
</commit_message>
<xml_diff>
--- a/UML/[Cahier des charges UML] Warning Community .docx
+++ b/UML/[Cahier des charges UML] Warning Community .docx
@@ -63,7 +63,7 @@
                   </w:tcPr>
                   <w:p>
                     <w:pPr>
-                      <w:pStyle w:val="NoSpacing"/>
+                      <w:pStyle w:val="Sansinterligne"/>
                       <w:jc w:val="center"/>
                       <w:rPr>
                         <w:rFonts w:asciiTheme="majorHAnsi" w:eastAsiaTheme="majorEastAsia" w:hAnsiTheme="majorHAnsi" w:cstheme="majorBidi"/>
@@ -114,7 +114,7 @@
                   </w:tcPr>
                   <w:p>
                     <w:pPr>
-                      <w:pStyle w:val="NoSpacing"/>
+                      <w:pStyle w:val="Sansinterligne"/>
                       <w:jc w:val="center"/>
                       <w:rPr>
                         <w:rFonts w:asciiTheme="majorHAnsi" w:eastAsiaTheme="majorEastAsia" w:hAnsiTheme="majorHAnsi" w:cstheme="majorBidi"/>
@@ -167,7 +167,7 @@
                   </w:tcPr>
                   <w:p>
                     <w:pPr>
-                      <w:pStyle w:val="NoSpacing"/>
+                      <w:pStyle w:val="Sansinterligne"/>
                       <w:jc w:val="center"/>
                       <w:rPr>
                         <w:rFonts w:asciiTheme="majorHAnsi" w:eastAsiaTheme="majorEastAsia" w:hAnsiTheme="majorHAnsi" w:cstheme="majorBidi"/>
@@ -200,7 +200,7 @@
               </w:tcPr>
               <w:p>
                 <w:pPr>
-                  <w:pStyle w:val="NoSpacing"/>
+                  <w:pStyle w:val="Sansinterligne"/>
                   <w:jc w:val="center"/>
                 </w:pPr>
               </w:p>
@@ -234,7 +234,7 @@
                   </w:tcPr>
                   <w:p>
                     <w:pPr>
-                      <w:pStyle w:val="NoSpacing"/>
+                      <w:pStyle w:val="Sansinterligne"/>
                       <w:jc w:val="center"/>
                       <w:rPr>
                         <w:b/>
@@ -268,9 +268,6 @@
                 </w:rPr>
                 <w:alias w:val="Date"/>
                 <w:id w:val="516659546"/>
-                <w:placeholder>
-                  <w:docPart w:val="74F8D6B3F6BF434B93922B9F45292E45"/>
-                </w:placeholder>
                 <w:dataBinding w:prefixMappings="xmlns:ns0='http://schemas.microsoft.com/office/2006/coverPageProps'" w:xpath="/ns0:CoverPageProperties[1]/ns0:PublishDate[1]" w:storeItemID="{55AF091B-3C7A-41E3-B477-F2FDAA23CFDA}"/>
                 <w:date>
                   <w:dateFormat w:val="M/d/yyyy"/>
@@ -288,19 +285,44 @@
                   </w:tcPr>
                   <w:p>
                     <w:pPr>
-                      <w:pStyle w:val="NoSpacing"/>
+                      <w:pStyle w:val="Sansinterligne"/>
                       <w:jc w:val="center"/>
                       <w:rPr>
                         <w:b/>
                         <w:bCs/>
                       </w:rPr>
                     </w:pPr>
+                    <w:proofErr w:type="spellStart"/>
                     <w:r>
                       <w:rPr>
                         <w:b/>
                         <w:bCs/>
                       </w:rPr>
-                      <w:t>Professeur : Mme ROELS</w:t>
+                      <w:t>Professeur</w:t>
+                    </w:r>
+                    <w:proofErr w:type="spellEnd"/>
+                    <w:r>
+                      <w:rPr>
+                        <w:b/>
+                        <w:bCs/>
+                      </w:rPr>
+                      <w:t xml:space="preserve"> : </w:t>
+                    </w:r>
+                    <w:proofErr w:type="spellStart"/>
+                    <w:r>
+                      <w:rPr>
+                        <w:b/>
+                        <w:bCs/>
+                      </w:rPr>
+                      <w:t>Mme</w:t>
+                    </w:r>
+                    <w:proofErr w:type="spellEnd"/>
+                    <w:r>
+                      <w:rPr>
+                        <w:b/>
+                        <w:bCs/>
+                      </w:rPr>
+                      <w:t xml:space="preserve"> ROELS</w:t>
                     </w:r>
                   </w:p>
                 </w:tc>
@@ -335,7 +357,7 @@
                   </w:tcPr>
                   <w:p>
                     <w:pPr>
-                      <w:pStyle w:val="NoSpacing"/>
+                      <w:pStyle w:val="Sansinterligne"/>
                     </w:pPr>
                     <w:r>
                       <w:t xml:space="preserve"> </w:t>
@@ -356,7 +378,7 @@
     </w:sdt>
     <w:p>
       <w:pPr>
-        <w:pStyle w:val="Title"/>
+        <w:pStyle w:val="Titre"/>
         <w:jc w:val="center"/>
       </w:pPr>
       <w:r>
@@ -371,7 +393,7 @@
     <w:p/>
     <w:p>
       <w:pPr>
-        <w:pStyle w:val="ListParagraph"/>
+        <w:pStyle w:val="Paragraphedeliste"/>
         <w:numPr>
           <w:ilvl w:val="0"/>
           <w:numId w:val="1"/>
@@ -392,7 +414,7 @@
     </w:p>
     <w:p>
       <w:pPr>
-        <w:pStyle w:val="ListParagraph"/>
+        <w:pStyle w:val="Paragraphedeliste"/>
         <w:numPr>
           <w:ilvl w:val="0"/>
           <w:numId w:val="1"/>
@@ -413,7 +435,7 @@
     </w:p>
     <w:p>
       <w:pPr>
-        <w:pStyle w:val="ListParagraph"/>
+        <w:pStyle w:val="Paragraphedeliste"/>
         <w:numPr>
           <w:ilvl w:val="0"/>
           <w:numId w:val="1"/>
@@ -434,7 +456,7 @@
     </w:p>
     <w:p>
       <w:pPr>
-        <w:pStyle w:val="ListParagraph"/>
+        <w:pStyle w:val="Paragraphedeliste"/>
         <w:numPr>
           <w:ilvl w:val="1"/>
           <w:numId w:val="1"/>
@@ -450,12 +472,21 @@
           <w:sz w:val="32"/>
           <w:szCs w:val="32"/>
         </w:rPr>
-        <w:t>Gestion des Evenements</w:t>
-      </w:r>
-    </w:p>
-    <w:p>
-      <w:pPr>
-        <w:pStyle w:val="ListParagraph"/>
+        <w:t xml:space="preserve">Gestion des </w:t>
+      </w:r>
+      <w:proofErr w:type="spellStart"/>
+      <w:r>
+        <w:rPr>
+          <w:sz w:val="32"/>
+          <w:szCs w:val="32"/>
+        </w:rPr>
+        <w:t>Evenements</w:t>
+      </w:r>
+      <w:proofErr w:type="spellEnd"/>
+    </w:p>
+    <w:p>
+      <w:pPr>
+        <w:pStyle w:val="Paragraphedeliste"/>
         <w:numPr>
           <w:ilvl w:val="1"/>
           <w:numId w:val="1"/>
@@ -476,7 +507,7 @@
     </w:p>
     <w:p>
       <w:pPr>
-        <w:pStyle w:val="ListParagraph"/>
+        <w:pStyle w:val="Paragraphedeliste"/>
         <w:numPr>
           <w:ilvl w:val="0"/>
           <w:numId w:val="1"/>
@@ -497,7 +528,7 @@
     </w:p>
     <w:p>
       <w:pPr>
-        <w:pStyle w:val="ListParagraph"/>
+        <w:pStyle w:val="Paragraphedeliste"/>
         <w:numPr>
           <w:ilvl w:val="0"/>
           <w:numId w:val="1"/>
@@ -536,7 +567,7 @@
     </w:p>
     <w:p>
       <w:pPr>
-        <w:pStyle w:val="Title"/>
+        <w:pStyle w:val="Titre"/>
         <w:jc w:val="center"/>
       </w:pPr>
       <w:r>
@@ -549,7 +580,14 @@
           <w:b/>
           <w:u w:val="single"/>
         </w:rPr>
-        <w:t>Diagramme de packages :</w:t>
+        <w:t>Diagramme de contexte</w:t>
+      </w:r>
+      <w:r>
+        <w:rPr>
+          <w:b/>
+          <w:u w:val="single"/>
+        </w:rPr>
+        <w:t>:</w:t>
       </w:r>
     </w:p>
     <w:p/>
@@ -624,7 +662,7 @@
     <w:p/>
     <w:p>
       <w:pPr>
-        <w:pStyle w:val="Title"/>
+        <w:pStyle w:val="Titre"/>
         <w:jc w:val="center"/>
       </w:pPr>
       <w:r>
@@ -709,7 +747,7 @@
     </w:p>
     <w:p>
       <w:pPr>
-        <w:pStyle w:val="ListParagraph"/>
+        <w:pStyle w:val="Paragraphedeliste"/>
         <w:numPr>
           <w:ilvl w:val="0"/>
           <w:numId w:val="2"/>
@@ -721,7 +759,7 @@
     </w:p>
     <w:p>
       <w:pPr>
-        <w:pStyle w:val="ListParagraph"/>
+        <w:pStyle w:val="Paragraphedeliste"/>
         <w:numPr>
           <w:ilvl w:val="0"/>
           <w:numId w:val="2"/>
@@ -772,7 +810,7 @@
     </w:p>
     <w:p>
       <w:pPr>
-        <w:pStyle w:val="Title"/>
+        <w:pStyle w:val="Titre"/>
         <w:jc w:val="center"/>
       </w:pPr>
       <w:r>
@@ -1049,7 +1087,7 @@
     <w:p/>
     <w:tbl>
       <w:tblPr>
-        <w:tblStyle w:val="LightShading"/>
+        <w:tblStyle w:val="Ombrageclair"/>
         <w:tblpPr w:leftFromText="141" w:rightFromText="141" w:vertAnchor="page" w:horzAnchor="margin" w:tblpY="5131"/>
         <w:tblW w:w="0" w:type="auto"/>
         <w:tblLook w:val="04A0" w:firstRow="1" w:lastRow="0" w:firstColumn="1" w:lastColumn="0" w:noHBand="0" w:noVBand="1"/>
@@ -1334,7 +1372,25 @@
           <w:sz w:val="22"/>
           <w:szCs w:val="22"/>
         </w:rPr>
-        <w:t xml:space="preserve"> utilisateur doit être authentifié et reconnu comme tel et gps actif</w:t>
+        <w:t xml:space="preserve"> utilisateur doit être authentifié et reconnu comme tel et </w:t>
+      </w:r>
+      <w:proofErr w:type="spellStart"/>
+      <w:r>
+        <w:rPr>
+          <w:rFonts w:ascii="Calibri" w:hAnsi="Calibri" w:cs="Calibri"/>
+          <w:sz w:val="22"/>
+          <w:szCs w:val="22"/>
+        </w:rPr>
+        <w:t>gps</w:t>
+      </w:r>
+      <w:proofErr w:type="spellEnd"/>
+      <w:r>
+        <w:rPr>
+          <w:rFonts w:ascii="Calibri" w:hAnsi="Calibri" w:cs="Calibri"/>
+          <w:sz w:val="22"/>
+          <w:szCs w:val="22"/>
+        </w:rPr>
+        <w:t xml:space="preserve"> actif</w:t>
       </w:r>
     </w:p>
     <w:p>
@@ -1409,7 +1465,7 @@
     <w:p/>
     <w:tbl>
       <w:tblPr>
-        <w:tblStyle w:val="LightShading"/>
+        <w:tblStyle w:val="Ombrageclair"/>
         <w:tblW w:w="0" w:type="auto"/>
         <w:tblLook w:val="04A0" w:firstRow="1" w:lastRow="0" w:firstColumn="1" w:lastColumn="0" w:noHBand="0" w:noVBand="1"/>
       </w:tblPr>
@@ -1920,7 +1976,7 @@
     </w:p>
     <w:tbl>
       <w:tblPr>
-        <w:tblStyle w:val="LightShading"/>
+        <w:tblStyle w:val="Ombrageclair"/>
         <w:tblW w:w="0" w:type="auto"/>
         <w:tblLook w:val="04A0" w:firstRow="1" w:lastRow="0" w:firstColumn="1" w:lastColumn="0" w:noHBand="0" w:noVBand="1"/>
       </w:tblPr>
@@ -2384,7 +2440,7 @@
     <w:p/>
     <w:tbl>
       <w:tblPr>
-        <w:tblStyle w:val="LightShading"/>
+        <w:tblStyle w:val="Ombrageclair"/>
         <w:tblW w:w="0" w:type="auto"/>
         <w:tblLook w:val="04A0" w:firstRow="1" w:lastRow="0" w:firstColumn="1" w:lastColumn="0" w:noHBand="0" w:noVBand="1"/>
       </w:tblPr>
@@ -2937,7 +2993,7 @@
     <w:p/>
     <w:tbl>
       <w:tblPr>
-        <w:tblStyle w:val="LightShading"/>
+        <w:tblStyle w:val="Ombrageclair"/>
         <w:tblW w:w="0" w:type="auto"/>
         <w:tblLook w:val="04A0" w:firstRow="1" w:lastRow="0" w:firstColumn="1" w:lastColumn="0" w:noHBand="0" w:noVBand="1"/>
       </w:tblPr>
@@ -3324,7 +3380,7 @@
     <w:p/>
     <w:tbl>
       <w:tblPr>
-        <w:tblStyle w:val="LightShading"/>
+        <w:tblStyle w:val="Ombrageclair"/>
         <w:tblW w:w="0" w:type="auto"/>
         <w:tblLook w:val="04A0" w:firstRow="1" w:lastRow="0" w:firstColumn="1" w:lastColumn="0" w:noHBand="0" w:noVBand="1"/>
       </w:tblPr>
@@ -3896,7 +3952,7 @@
     <w:p/>
     <w:tbl>
       <w:tblPr>
-        <w:tblStyle w:val="LightShading"/>
+        <w:tblStyle w:val="Ombrageclair"/>
         <w:tblW w:w="0" w:type="auto"/>
         <w:tblLook w:val="04A0" w:firstRow="1" w:lastRow="0" w:firstColumn="1" w:lastColumn="0" w:noHBand="0" w:noVBand="1"/>
       </w:tblPr>
@@ -4066,7 +4122,7 @@
     <w:p/>
     <w:p>
       <w:pPr>
-        <w:pStyle w:val="Title"/>
+        <w:pStyle w:val="Titre"/>
         <w:jc w:val="center"/>
       </w:pPr>
       <w:r>
@@ -4369,7 +4425,7 @@
     </w:p>
     <w:tbl>
       <w:tblPr>
-        <w:tblStyle w:val="LightShading"/>
+        <w:tblStyle w:val="Ombrageclair"/>
         <w:tblpPr w:leftFromText="141" w:rightFromText="141" w:vertAnchor="page" w:horzAnchor="margin" w:tblpY="4021"/>
         <w:tblW w:w="0" w:type="auto"/>
         <w:tblLook w:val="04A0" w:firstRow="1" w:lastRow="0" w:firstColumn="1" w:lastColumn="0" w:noHBand="0" w:noVBand="1"/>
@@ -4493,7 +4549,15 @@
               <w:cnfStyle w:val="000000000000" w:firstRow="0" w:lastRow="0" w:firstColumn="0" w:lastColumn="0" w:oddVBand="0" w:evenVBand="0" w:oddHBand="0" w:evenHBand="0" w:firstRowFirstColumn="0" w:firstRowLastColumn="0" w:lastRowFirstColumn="0" w:lastRowLastColumn="0"/>
             </w:pPr>
             <w:r>
-              <w:t>30) insérer le nouvel utilisateur en base de donné et envoi de mail a l’utilisateur</w:t>
+              <w:t xml:space="preserve">30) insérer le nouvel utilisateur en base de donné et envoi de mail </w:t>
+            </w:r>
+            <w:proofErr w:type="spellStart"/>
+            <w:r>
+              <w:t>a</w:t>
+            </w:r>
+            <w:proofErr w:type="spellEnd"/>
+            <w:r>
+              <w:t xml:space="preserve"> l’utilisateur</w:t>
             </w:r>
           </w:p>
         </w:tc>
@@ -5084,7 +5148,7 @@
     </w:p>
     <w:tbl>
       <w:tblPr>
-        <w:tblStyle w:val="LightShading"/>
+        <w:tblStyle w:val="Ombrageclair"/>
         <w:tblpPr w:leftFromText="141" w:rightFromText="141" w:vertAnchor="page" w:horzAnchor="margin" w:tblpY="4816"/>
         <w:tblW w:w="0" w:type="auto"/>
         <w:tblLook w:val="04A0" w:firstRow="1" w:lastRow="0" w:firstColumn="1" w:lastColumn="0" w:noHBand="0" w:noVBand="1"/>
@@ -5185,7 +5249,23 @@
               <w:cnfStyle w:val="000000100000" w:firstRow="0" w:lastRow="0" w:firstColumn="0" w:lastColumn="0" w:oddVBand="0" w:evenVBand="0" w:oddHBand="1" w:evenHBand="0" w:firstRowFirstColumn="0" w:firstRowLastColumn="0" w:lastRowFirstColumn="0" w:lastRowLastColumn="0"/>
             </w:pPr>
             <w:r>
-              <w:t>20) Vérification si l’e-mail et le login éxiste en base et le meme mot de passe</w:t>
+              <w:t xml:space="preserve">20) Vérification si l’e-mail et le login </w:t>
+            </w:r>
+            <w:proofErr w:type="spellStart"/>
+            <w:r>
+              <w:t>éxiste</w:t>
+            </w:r>
+            <w:proofErr w:type="spellEnd"/>
+            <w:r>
+              <w:t xml:space="preserve"> en base et le </w:t>
+            </w:r>
+            <w:proofErr w:type="spellStart"/>
+            <w:r>
+              <w:t>meme</w:t>
+            </w:r>
+            <w:proofErr w:type="spellEnd"/>
+            <w:r>
+              <w:t xml:space="preserve"> mot de passe</w:t>
             </w:r>
           </w:p>
         </w:tc>
@@ -5254,21 +5334,63 @@
         <w:rPr>
           <w:rFonts w:ascii="Calibri" w:hAnsi="Calibri" w:cs="Calibri"/>
         </w:rPr>
-        <w:t>A1 / le login ( ou l’email ) ou le mot de passe n’est pas en base de donnée.</w:t>
+        <w:t xml:space="preserve">A1 / le login </w:t>
+      </w:r>
+      <w:proofErr w:type="gramStart"/>
+      <w:r>
+        <w:rPr>
+          <w:rFonts w:ascii="Calibri" w:hAnsi="Calibri" w:cs="Calibri"/>
+        </w:rPr>
+        <w:t>( ou</w:t>
+      </w:r>
+      <w:proofErr w:type="gramEnd"/>
+      <w:r>
+        <w:rPr>
+          <w:rFonts w:ascii="Calibri" w:hAnsi="Calibri" w:cs="Calibri"/>
+        </w:rPr>
+        <w:t xml:space="preserve"> l’email ) ou le mot de passe n’est pas en base de donnée.</w:t>
       </w:r>
       <w:r>
         <w:rPr>
           <w:rFonts w:ascii="Calibri" w:hAnsi="Calibri" w:cs="Calibri"/>
         </w:rPr>
         <w:br/>
-        <w:t xml:space="preserve">     position 21) affichage de message d’erreur </w:t>
+        <w:t xml:space="preserve">     </w:t>
+      </w:r>
+      <w:proofErr w:type="gramStart"/>
+      <w:r>
+        <w:rPr>
+          <w:rFonts w:ascii="Calibri" w:hAnsi="Calibri" w:cs="Calibri"/>
+        </w:rPr>
+        <w:t>position</w:t>
+      </w:r>
+      <w:proofErr w:type="gramEnd"/>
+      <w:r>
+        <w:rPr>
+          <w:rFonts w:ascii="Calibri" w:hAnsi="Calibri" w:cs="Calibri"/>
+        </w:rPr>
+        <w:t xml:space="preserve"> 21) affichage de message d’erreur </w:t>
       </w:r>
       <w:r>
         <w:rPr>
           <w:rFonts w:ascii="Calibri" w:hAnsi="Calibri" w:cs="Calibri"/>
         </w:rPr>
         <w:br/>
-        <w:t xml:space="preserve">   position 22) choix réessayer ou reinitialisation du mot de passe</w:t>
+        <w:t xml:space="preserve">   position 22) choix réessayer ou </w:t>
+      </w:r>
+      <w:proofErr w:type="spellStart"/>
+      <w:r>
+        <w:rPr>
+          <w:rFonts w:ascii="Calibri" w:hAnsi="Calibri" w:cs="Calibri"/>
+        </w:rPr>
+        <w:t>reinitialisation</w:t>
+      </w:r>
+      <w:proofErr w:type="spellEnd"/>
+      <w:r>
+        <w:rPr>
+          <w:rFonts w:ascii="Calibri" w:hAnsi="Calibri" w:cs="Calibri"/>
+        </w:rPr>
+        <w:t xml:space="preserve"> du mot de passe</w:t>
       </w:r>
       <w:r>
         <w:rPr>
@@ -5293,7 +5415,7 @@
     </w:p>
     <w:tbl>
       <w:tblPr>
-        <w:tblStyle w:val="LightShading"/>
+        <w:tblStyle w:val="Ombrageclair"/>
         <w:tblW w:w="0" w:type="auto"/>
         <w:tblLook w:val="04A0" w:firstRow="1" w:lastRow="0" w:firstColumn="1" w:lastColumn="0" w:noHBand="0" w:noVBand="1"/>
       </w:tblPr>
@@ -5464,7 +5586,21 @@
               <w:rPr>
                 <w:rFonts w:ascii="Calibri" w:hAnsi="Calibri" w:cs="Calibri"/>
               </w:rPr>
-              <w:t>40) envoi email avec nouveau mot de passe a l’utilisateur</w:t>
+              <w:t xml:space="preserve">40) envoi email avec nouveau mot de passe </w:t>
+            </w:r>
+            <w:proofErr w:type="spellStart"/>
+            <w:r>
+              <w:rPr>
+                <w:rFonts w:ascii="Calibri" w:hAnsi="Calibri" w:cs="Calibri"/>
+              </w:rPr>
+              <w:t>a</w:t>
+            </w:r>
+            <w:proofErr w:type="spellEnd"/>
+            <w:r>
+              <w:rPr>
+                <w:rFonts w:ascii="Calibri" w:hAnsi="Calibri" w:cs="Calibri"/>
+              </w:rPr>
+              <w:t xml:space="preserve"> l’utilisateur</w:t>
             </w:r>
           </w:p>
         </w:tc>
@@ -5488,8 +5624,17 @@
           <w:rFonts w:ascii="Calibri" w:hAnsi="Calibri" w:cs="Calibri"/>
           <w:u w:val="single"/>
         </w:rPr>
-        <w:t>Post-condition alternatif :</w:t>
-      </w:r>
+        <w:t>Post-condition alternatif </w:t>
+      </w:r>
+      <w:proofErr w:type="gramStart"/>
+      <w:r>
+        <w:rPr>
+          <w:rFonts w:ascii="Calibri" w:hAnsi="Calibri" w:cs="Calibri"/>
+          <w:u w:val="single"/>
+        </w:rPr>
+        <w:t>:</w:t>
+      </w:r>
+      <w:proofErr w:type="gramEnd"/>
       <w:r>
         <w:rPr>
           <w:rFonts w:ascii="Calibri" w:hAnsi="Calibri" w:cs="Calibri"/>
@@ -5741,7 +5886,7 @@
     </w:p>
     <w:tbl>
       <w:tblPr>
-        <w:tblStyle w:val="LightShading"/>
+        <w:tblStyle w:val="Ombrageclair"/>
         <w:tblpPr w:leftFromText="141" w:rightFromText="141" w:vertAnchor="page" w:horzAnchor="margin" w:tblpY="3631"/>
         <w:tblW w:w="0" w:type="auto"/>
         <w:tblLook w:val="04A0" w:firstRow="1" w:lastRow="0" w:firstColumn="1" w:lastColumn="0" w:noHBand="0" w:noVBand="1"/>
@@ -5926,8 +6071,13 @@
     </w:p>
     <w:p>
       <w:r>
-        <w:t>Mot de passe modifié en base de donnée</w:t>
-      </w:r>
+        <w:t xml:space="preserve">Mot de passe modifié en base de </w:t>
+      </w:r>
+      <w:proofErr w:type="gramStart"/>
+      <w:r>
+        <w:t>donnée</w:t>
+      </w:r>
+      <w:proofErr w:type="gramEnd"/>
     </w:p>
     <w:p/>
     <w:p>
@@ -6227,7 +6377,7 @@
     </w:p>
     <w:tbl>
       <w:tblPr>
-        <w:tblStyle w:val="LightShading"/>
+        <w:tblStyle w:val="Ombrageclair"/>
         <w:tblpPr w:leftFromText="141" w:rightFromText="141" w:vertAnchor="page" w:horzAnchor="margin" w:tblpY="5131"/>
         <w:tblW w:w="0" w:type="auto"/>
         <w:tblLook w:val="04A0" w:firstRow="1" w:lastRow="0" w:firstColumn="1" w:lastColumn="0" w:noHBand="0" w:noVBand="1"/>
@@ -6341,7 +6491,23 @@
           </w:tcPr>
           <w:p>
             <w:r>
-              <w:t>30) Selectionne le/les utilisateur(s) a supprimer</w:t>
+              <w:t xml:space="preserve">30) </w:t>
+            </w:r>
+            <w:proofErr w:type="spellStart"/>
+            <w:r>
+              <w:t>Selectionne</w:t>
+            </w:r>
+            <w:proofErr w:type="spellEnd"/>
+            <w:r>
+              <w:t xml:space="preserve"> le/les utilisateur(s) </w:t>
+            </w:r>
+            <w:proofErr w:type="gramStart"/>
+            <w:r>
+              <w:t>a</w:t>
+            </w:r>
+            <w:proofErr w:type="gramEnd"/>
+            <w:r>
+              <w:t xml:space="preserve"> supprimer</w:t>
             </w:r>
           </w:p>
         </w:tc>
@@ -6440,7 +6606,35 @@
         <w:rPr>
           <w:rFonts w:ascii="Calibri" w:hAnsi="Calibri" w:cs="Calibri"/>
         </w:rPr>
-        <w:t xml:space="preserve">A2/  40) annulation de suppréssion ( à 40) ) </w:t>
+        <w:t xml:space="preserve">A2/  40) annulation de </w:t>
+      </w:r>
+      <w:proofErr w:type="spellStart"/>
+      <w:r>
+        <w:rPr>
+          <w:rFonts w:ascii="Calibri" w:hAnsi="Calibri" w:cs="Calibri"/>
+        </w:rPr>
+        <w:t>suppréssion</w:t>
+      </w:r>
+      <w:proofErr w:type="spellEnd"/>
+      <w:r>
+        <w:rPr>
+          <w:rFonts w:ascii="Calibri" w:hAnsi="Calibri" w:cs="Calibri"/>
+        </w:rPr>
+        <w:t xml:space="preserve"> </w:t>
+      </w:r>
+      <w:proofErr w:type="gramStart"/>
+      <w:r>
+        <w:rPr>
+          <w:rFonts w:ascii="Calibri" w:hAnsi="Calibri" w:cs="Calibri"/>
+        </w:rPr>
+        <w:t>( à</w:t>
+      </w:r>
+      <w:proofErr w:type="gramEnd"/>
+      <w:r>
+        <w:rPr>
+          <w:rFonts w:ascii="Calibri" w:hAnsi="Calibri" w:cs="Calibri"/>
+        </w:rPr>
+        <w:t xml:space="preserve"> 40) ) </w:t>
       </w:r>
       <w:r>
         <w:rPr>
@@ -6453,7 +6647,21 @@
           <w:rFonts w:ascii="Calibri" w:hAnsi="Calibri" w:cs="Calibri"/>
         </w:rPr>
         <w:tab/>
-        <w:t>retour a 30)</w:t>
+        <w:t xml:space="preserve">retour </w:t>
+      </w:r>
+      <w:proofErr w:type="spellStart"/>
+      <w:r>
+        <w:rPr>
+          <w:rFonts w:ascii="Calibri" w:hAnsi="Calibri" w:cs="Calibri"/>
+        </w:rPr>
+        <w:t>a</w:t>
+      </w:r>
+      <w:proofErr w:type="spellEnd"/>
+      <w:r>
+        <w:rPr>
+          <w:rFonts w:ascii="Calibri" w:hAnsi="Calibri" w:cs="Calibri"/>
+        </w:rPr>
+        <w:t xml:space="preserve"> 30)</w:t>
       </w:r>
     </w:p>
     <w:p>
@@ -6472,8 +6680,13 @@
     </w:p>
     <w:p>
       <w:r>
-        <w:t>Un ou plusieurs utilisateur supprimé dans la base de donnée</w:t>
-      </w:r>
+        <w:t xml:space="preserve">Un ou plusieurs utilisateur supprimé dans la base de </w:t>
+      </w:r>
+      <w:proofErr w:type="gramStart"/>
+      <w:r>
+        <w:t>donnée</w:t>
+      </w:r>
+      <w:proofErr w:type="gramEnd"/>
     </w:p>
     <w:p/>
     <w:p>
@@ -6773,7 +6986,7 @@
     </w:p>
     <w:tbl>
       <w:tblPr>
-        <w:tblStyle w:val="LightShading"/>
+        <w:tblStyle w:val="Ombrageclair"/>
         <w:tblpPr w:leftFromText="141" w:rightFromText="141" w:vertAnchor="page" w:horzAnchor="margin" w:tblpY="5131"/>
         <w:tblW w:w="0" w:type="auto"/>
         <w:tblLook w:val="04A0" w:firstRow="1" w:lastRow="0" w:firstColumn="1" w:lastColumn="0" w:noHBand="0" w:noVBand="1"/>
@@ -6797,7 +7010,15 @@
               <w:jc w:val="center"/>
             </w:pPr>
             <w:r>
-              <w:t>Fiche telecharger application</w:t>
+              <w:t xml:space="preserve">Fiche </w:t>
+            </w:r>
+            <w:proofErr w:type="spellStart"/>
+            <w:r>
+              <w:t>telecharger</w:t>
+            </w:r>
+            <w:proofErr w:type="spellEnd"/>
+            <w:r>
+              <w:t xml:space="preserve"> application</w:t>
             </w:r>
           </w:p>
         </w:tc>
@@ -6921,9 +7142,11 @@
       </w:r>
     </w:p>
     <w:p>
+      <w:proofErr w:type="gramStart"/>
       <w:r>
         <w:t>aucun</w:t>
       </w:r>
+      <w:proofErr w:type="gramEnd"/>
     </w:p>
     <w:p/>
     <w:p>
@@ -7223,7 +7446,7 @@
     </w:p>
     <w:tbl>
       <w:tblPr>
-        <w:tblStyle w:val="LightShading"/>
+        <w:tblStyle w:val="Ombrageclair"/>
         <w:tblpPr w:leftFromText="141" w:rightFromText="141" w:vertAnchor="page" w:horzAnchor="margin" w:tblpY="5131"/>
         <w:tblW w:w="0" w:type="auto"/>
         <w:tblLook w:val="04A0" w:firstRow="1" w:lastRow="0" w:firstColumn="1" w:lastColumn="0" w:noHBand="0" w:noVBand="1"/>
@@ -7421,7 +7644,21 @@
           <w:rFonts w:ascii="Calibri" w:hAnsi="Calibri" w:cs="Calibri"/>
         </w:rPr>
         <w:tab/>
-        <w:t>retour a 10)</w:t>
+        <w:t xml:space="preserve">retour </w:t>
+      </w:r>
+      <w:proofErr w:type="spellStart"/>
+      <w:r>
+        <w:rPr>
+          <w:rFonts w:ascii="Calibri" w:hAnsi="Calibri" w:cs="Calibri"/>
+        </w:rPr>
+        <w:t>a</w:t>
+      </w:r>
+      <w:proofErr w:type="spellEnd"/>
+      <w:r>
+        <w:rPr>
+          <w:rFonts w:ascii="Calibri" w:hAnsi="Calibri" w:cs="Calibri"/>
+        </w:rPr>
+        <w:t xml:space="preserve"> 10)</w:t>
       </w:r>
     </w:p>
     <w:p>
@@ -7562,7 +7799,7 @@
     <w:p/>
     <w:p>
       <w:pPr>
-        <w:pStyle w:val="Title"/>
+        <w:pStyle w:val="Titre"/>
         <w:jc w:val="center"/>
       </w:pPr>
       <w:r>
@@ -7578,6 +7815,8 @@
         </w:rPr>
         <w:t>Diagramme de classes :</w:t>
       </w:r>
+      <w:bookmarkStart w:id="0" w:name="_GoBack"/>
+      <w:bookmarkEnd w:id="0"/>
     </w:p>
     <w:p>
       <w:r>
@@ -7587,9 +7826,9 @@
         </w:rPr>
         <w:drawing>
           <wp:inline distT="0" distB="0" distL="0" distR="0">
-            <wp:extent cx="5762625" cy="5734050"/>
-            <wp:effectExtent l="0" t="0" r="9525" b="0"/>
-            <wp:docPr id="4" name="Picture 4"/>
+            <wp:extent cx="5760720" cy="4358005"/>
+            <wp:effectExtent l="0" t="0" r="0" b="4445"/>
+            <wp:docPr id="23" name="Image 23"/>
             <wp:cNvGraphicFramePr>
               <a:graphicFrameLocks xmlns:a="http://schemas.openxmlformats.org/drawingml/2006/main" noChangeAspect="1"/>
             </wp:cNvGraphicFramePr>
@@ -7597,7 +7836,7 @@
               <a:graphicData uri="http://schemas.openxmlformats.org/drawingml/2006/picture">
                 <pic:pic xmlns:pic="http://schemas.openxmlformats.org/drawingml/2006/picture">
                   <pic:nvPicPr>
-                    <pic:cNvPr id="0" name="diagramme_de_classes.jpg"/>
+                    <pic:cNvPr id="0" name="classe.png"/>
                     <pic:cNvPicPr/>
                   </pic:nvPicPr>
                   <pic:blipFill>
@@ -7615,7 +7854,7 @@
                   <pic:spPr>
                     <a:xfrm>
                       <a:off x="0" y="0"/>
-                      <a:ext cx="5760720" cy="5732154"/>
+                      <a:ext cx="5760720" cy="4358005"/>
                     </a:xfrm>
                     <a:prstGeom prst="rect">
                       <a:avLst/>
@@ -7646,7 +7885,6 @@
           <w:b/>
           <w:u w:val="single"/>
         </w:rPr>
-        <w:lastRenderedPageBreak/>
         <w:t>Diagramme de séquences</w:t>
       </w:r>
       <w:r>
@@ -7670,6 +7908,7 @@
           <w:noProof/>
           <w:lang w:eastAsia="fr-FR"/>
         </w:rPr>
+        <w:lastRenderedPageBreak/>
         <w:drawing>
           <wp:inline distT="0" distB="0" distL="0" distR="0">
             <wp:extent cx="6010274" cy="3857625"/>
@@ -7789,8 +8028,23 @@
           <w:b/>
           <w:u w:val="single"/>
         </w:rPr>
-        <w:lastRenderedPageBreak/>
-        <w:t>Diagramme de séquences - Desinscription:</w:t>
+        <w:t>Diagramme de séquences - </w:t>
+      </w:r>
+      <w:proofErr w:type="spellStart"/>
+      <w:r>
+        <w:rPr>
+          <w:b/>
+          <w:u w:val="single"/>
+        </w:rPr>
+        <w:t>Desinscription</w:t>
+      </w:r>
+      <w:proofErr w:type="spellEnd"/>
+      <w:r>
+        <w:rPr>
+          <w:b/>
+          <w:u w:val="single"/>
+        </w:rPr>
+        <w:t>:</w:t>
       </w:r>
     </w:p>
     <w:p>
@@ -7799,6 +8053,7 @@
           <w:noProof/>
           <w:lang w:eastAsia="fr-FR"/>
         </w:rPr>
+        <w:lastRenderedPageBreak/>
         <w:drawing>
           <wp:inline distT="0" distB="0" distL="0" distR="0">
             <wp:extent cx="5758975" cy="3705225"/>
@@ -7918,7 +8173,6 @@
           <w:b/>
           <w:u w:val="single"/>
         </w:rPr>
-        <w:lastRenderedPageBreak/>
         <w:t>Diagramme de séquences -</w:t>
       </w:r>
       <w:r>
@@ -7942,6 +8196,7 @@
           <w:noProof/>
           <w:lang w:eastAsia="fr-FR"/>
         </w:rPr>
+        <w:lastRenderedPageBreak/>
         <w:drawing>
           <wp:inline distT="0" distB="0" distL="0" distR="0">
             <wp:extent cx="5758983" cy="3676650"/>
@@ -8069,24 +8324,40 @@
           <w:b/>
           <w:u w:val="single"/>
         </w:rPr>
+        <w:t xml:space="preserve">Diagramme de séquences- Réception </w:t>
+      </w:r>
+      <w:proofErr w:type="spellStart"/>
+      <w:r>
+        <w:rPr>
+          <w:b/>
+          <w:u w:val="single"/>
+        </w:rPr>
+        <w:t>event</w:t>
+      </w:r>
+      <w:proofErr w:type="spellEnd"/>
+      <w:r>
+        <w:rPr>
+          <w:b/>
+          <w:u w:val="single"/>
+        </w:rPr>
+        <w:t>:</w:t>
+      </w:r>
+    </w:p>
+    <w:p>
+      <w:pPr>
+        <w:rPr>
+          <w:b/>
+          <w:u w:val="single"/>
+        </w:rPr>
+      </w:pPr>
+      <w:r>
+        <w:rPr>
+          <w:b/>
+          <w:noProof/>
+          <w:u w:val="single"/>
+          <w:lang w:eastAsia="fr-FR"/>
+        </w:rPr>
         <w:lastRenderedPageBreak/>
-        <w:t>Diagramme de séquences- Réception event:</w:t>
-      </w:r>
-    </w:p>
-    <w:p>
-      <w:pPr>
-        <w:rPr>
-          <w:b/>
-          <w:u w:val="single"/>
-        </w:rPr>
-      </w:pPr>
-      <w:r>
-        <w:rPr>
-          <w:b/>
-          <w:noProof/>
-          <w:u w:val="single"/>
-          <w:lang w:eastAsia="fr-FR"/>
-        </w:rPr>
         <w:drawing>
           <wp:inline distT="0" distB="0" distL="0" distR="0">
             <wp:extent cx="5760720" cy="5605145"/>
@@ -8206,24 +8477,40 @@
           <w:b/>
           <w:u w:val="single"/>
         </w:rPr>
+        <w:t xml:space="preserve">Diagramme de séquences-Signaler </w:t>
+      </w:r>
+      <w:proofErr w:type="spellStart"/>
+      <w:r>
+        <w:rPr>
+          <w:b/>
+          <w:u w:val="single"/>
+        </w:rPr>
+        <w:t>event</w:t>
+      </w:r>
+      <w:proofErr w:type="spellEnd"/>
+      <w:r>
+        <w:rPr>
+          <w:b/>
+          <w:u w:val="single"/>
+        </w:rPr>
+        <w:t> :</w:t>
+      </w:r>
+    </w:p>
+    <w:p>
+      <w:pPr>
+        <w:rPr>
+          <w:b/>
+          <w:u w:val="single"/>
+        </w:rPr>
+      </w:pPr>
+      <w:r>
+        <w:rPr>
+          <w:b/>
+          <w:noProof/>
+          <w:u w:val="single"/>
+          <w:lang w:eastAsia="fr-FR"/>
+        </w:rPr>
         <w:lastRenderedPageBreak/>
-        <w:t>Diagramme de séquences-Signaler event :</w:t>
-      </w:r>
-    </w:p>
-    <w:p>
-      <w:pPr>
-        <w:rPr>
-          <w:b/>
-          <w:u w:val="single"/>
-        </w:rPr>
-      </w:pPr>
-      <w:r>
-        <w:rPr>
-          <w:b/>
-          <w:noProof/>
-          <w:u w:val="single"/>
-          <w:lang w:eastAsia="fr-FR"/>
-        </w:rPr>
         <w:drawing>
           <wp:inline distT="0" distB="0" distL="0" distR="0">
             <wp:extent cx="5762625" cy="3438525"/>
@@ -8286,7 +8573,23 @@
           <w:b/>
           <w:u w:val="single"/>
         </w:rPr>
-        <w:t>Diagramme de séquences-  suppression event:</w:t>
+        <w:t xml:space="preserve">Diagramme de séquences-  suppression </w:t>
+      </w:r>
+      <w:proofErr w:type="spellStart"/>
+      <w:r>
+        <w:rPr>
+          <w:b/>
+          <w:u w:val="single"/>
+        </w:rPr>
+        <w:t>event</w:t>
+      </w:r>
+      <w:proofErr w:type="spellEnd"/>
+      <w:r>
+        <w:rPr>
+          <w:b/>
+          <w:u w:val="single"/>
+        </w:rPr>
+        <w:t>:</w:t>
       </w:r>
     </w:p>
     <w:p>
@@ -8358,38 +8661,38 @@
           <w:b/>
           <w:u w:val="single"/>
         </w:rPr>
+        <w:t xml:space="preserve">Diagramme de séquences-  </w:t>
+      </w:r>
+      <w:r>
+        <w:rPr>
+          <w:b/>
+          <w:u w:val="single"/>
+        </w:rPr>
+        <w:t>suppression</w:t>
+      </w:r>
+      <w:r>
+        <w:rPr>
+          <w:b/>
+          <w:u w:val="single"/>
+        </w:rPr>
+        <w:t xml:space="preserve"> profil utilisateur:</w:t>
+      </w:r>
+    </w:p>
+    <w:p>
+      <w:pPr>
+        <w:rPr>
+          <w:b/>
+          <w:u w:val="single"/>
+        </w:rPr>
+      </w:pPr>
+      <w:r>
+        <w:rPr>
+          <w:b/>
+          <w:noProof/>
+          <w:u w:val="single"/>
+          <w:lang w:eastAsia="fr-FR"/>
+        </w:rPr>
         <w:lastRenderedPageBreak/>
-        <w:t xml:space="preserve">Diagramme de séquences-  </w:t>
-      </w:r>
-      <w:r>
-        <w:rPr>
-          <w:b/>
-          <w:u w:val="single"/>
-        </w:rPr>
-        <w:t>suppression</w:t>
-      </w:r>
-      <w:r>
-        <w:rPr>
-          <w:b/>
-          <w:u w:val="single"/>
-        </w:rPr>
-        <w:t xml:space="preserve"> profil utilisateur:</w:t>
-      </w:r>
-    </w:p>
-    <w:p>
-      <w:pPr>
-        <w:rPr>
-          <w:b/>
-          <w:u w:val="single"/>
-        </w:rPr>
-      </w:pPr>
-      <w:r>
-        <w:rPr>
-          <w:b/>
-          <w:noProof/>
-          <w:u w:val="single"/>
-          <w:lang w:eastAsia="fr-FR"/>
-        </w:rPr>
         <w:drawing>
           <wp:inline distT="0" distB="0" distL="0" distR="0">
             <wp:extent cx="5760720" cy="4192270"/>
@@ -8532,38 +8835,38 @@
           <w:b/>
           <w:u w:val="single"/>
         </w:rPr>
+        <w:t>Diagramme d’état-</w:t>
+      </w:r>
+      <w:r>
+        <w:rPr>
+          <w:b/>
+          <w:u w:val="single"/>
+        </w:rPr>
+        <w:t>transition</w:t>
+      </w:r>
+      <w:r>
+        <w:rPr>
+          <w:b/>
+          <w:u w:val="single"/>
+        </w:rPr>
+        <w:t>:</w:t>
+      </w:r>
+    </w:p>
+    <w:p>
+      <w:pPr>
+        <w:rPr>
+          <w:b/>
+          <w:u w:val="single"/>
+        </w:rPr>
+      </w:pPr>
+      <w:r>
+        <w:rPr>
+          <w:b/>
+          <w:noProof/>
+          <w:u w:val="single"/>
+          <w:lang w:eastAsia="fr-FR"/>
+        </w:rPr>
         <w:lastRenderedPageBreak/>
-        <w:t>Diagramme d’état-</w:t>
-      </w:r>
-      <w:r>
-        <w:rPr>
-          <w:b/>
-          <w:u w:val="single"/>
-        </w:rPr>
-        <w:t>transition</w:t>
-      </w:r>
-      <w:r>
-        <w:rPr>
-          <w:b/>
-          <w:u w:val="single"/>
-        </w:rPr>
-        <w:t>:</w:t>
-      </w:r>
-    </w:p>
-    <w:p>
-      <w:pPr>
-        <w:rPr>
-          <w:b/>
-          <w:u w:val="single"/>
-        </w:rPr>
-      </w:pPr>
-      <w:r>
-        <w:rPr>
-          <w:b/>
-          <w:noProof/>
-          <w:u w:val="single"/>
-          <w:lang w:eastAsia="fr-FR"/>
-        </w:rPr>
         <w:drawing>
           <wp:inline distT="0" distB="0" distL="0" distR="0">
             <wp:extent cx="5760720" cy="793750"/>
@@ -8632,7 +8935,7 @@
     </w:p>
     <w:p>
       <w:pPr>
-        <w:pStyle w:val="Title"/>
+        <w:pStyle w:val="Titre"/>
         <w:jc w:val="center"/>
       </w:pPr>
       <w:r>
@@ -8652,21 +8955,7 @@
           <w:b/>
           <w:u w:val="single"/>
         </w:rPr>
-        <w:t>Diagramme de</w:t>
-      </w:r>
-      <w:r>
-        <w:rPr>
-          <w:b/>
-          <w:u w:val="single"/>
-        </w:rPr>
-        <w:t xml:space="preserve"> composants</w:t>
-      </w:r>
-      <w:r>
-        <w:rPr>
-          <w:b/>
-          <w:u w:val="single"/>
-        </w:rPr>
-        <w:t> :</w:t>
+        <w:t>Diagramme de composants :</w:t>
       </w:r>
     </w:p>
     <w:p>
@@ -8677,9 +8966,9 @@
         </w:rPr>
         <w:drawing>
           <wp:inline distT="0" distB="0" distL="0" distR="0">
-            <wp:extent cx="5760720" cy="3256915"/>
-            <wp:effectExtent l="0" t="0" r="0" b="635"/>
-            <wp:docPr id="20" name="Picture 20"/>
+            <wp:extent cx="5760720" cy="3739515"/>
+            <wp:effectExtent l="0" t="0" r="0" b="0"/>
+            <wp:docPr id="21" name="Image 21"/>
             <wp:cNvGraphicFramePr>
               <a:graphicFrameLocks xmlns:a="http://schemas.openxmlformats.org/drawingml/2006/main" noChangeAspect="1"/>
             </wp:cNvGraphicFramePr>
@@ -8687,7 +8976,7 @@
               <a:graphicData uri="http://schemas.openxmlformats.org/drawingml/2006/picture">
                 <pic:pic xmlns:pic="http://schemas.openxmlformats.org/drawingml/2006/picture">
                   <pic:nvPicPr>
-                    <pic:cNvPr id="0" name="composant.jpg"/>
+                    <pic:cNvPr id="0" name="composant.png"/>
                     <pic:cNvPicPr/>
                   </pic:nvPicPr>
                   <pic:blipFill>
@@ -8705,7 +8994,7 @@
                   <pic:spPr>
                     <a:xfrm>
                       <a:off x="0" y="0"/>
-                      <a:ext cx="5760720" cy="3256915"/>
+                      <a:ext cx="5760720" cy="3739515"/>
                     </a:xfrm>
                     <a:prstGeom prst="rect">
                       <a:avLst/>
@@ -8725,24 +9014,6 @@
           <w:u w:val="single"/>
         </w:rPr>
       </w:pPr>
-    </w:p>
-    <w:p>
-      <w:pPr>
-        <w:rPr>
-          <w:b/>
-          <w:u w:val="single"/>
-        </w:rPr>
-      </w:pPr>
-      <w:bookmarkStart w:id="0" w:name="_GoBack"/>
-      <w:bookmarkEnd w:id="0"/>
-    </w:p>
-    <w:p>
-      <w:pPr>
-        <w:rPr>
-          <w:b/>
-          <w:u w:val="single"/>
-        </w:rPr>
-      </w:pPr>
       <w:r>
         <w:rPr>
           <w:b/>
@@ -8767,9 +9038,9 @@
         </w:rPr>
         <w:drawing>
           <wp:inline distT="0" distB="0" distL="0" distR="0">
-            <wp:extent cx="5760720" cy="2828290"/>
+            <wp:extent cx="5762445" cy="3476445"/>
             <wp:effectExtent l="0" t="0" r="0" b="0"/>
-            <wp:docPr id="19" name="Image 19"/>
+            <wp:docPr id="22" name="Image 22"/>
             <wp:cNvGraphicFramePr>
               <a:graphicFrameLocks xmlns:a="http://schemas.openxmlformats.org/drawingml/2006/main" noChangeAspect="1"/>
             </wp:cNvGraphicFramePr>
@@ -8795,7 +9066,7 @@
                   <pic:spPr>
                     <a:xfrm>
                       <a:off x="0" y="0"/>
-                      <a:ext cx="5760720" cy="2828290"/>
+                      <a:ext cx="5760720" cy="3475404"/>
                     </a:xfrm>
                     <a:prstGeom prst="rect">
                       <a:avLst/>
@@ -8807,62 +9078,6 @@
           </wp:inline>
         </w:drawing>
       </w:r>
-    </w:p>
-    <w:p>
-      <w:pPr>
-        <w:rPr>
-          <w:b/>
-          <w:u w:val="single"/>
-        </w:rPr>
-      </w:pPr>
-    </w:p>
-    <w:p>
-      <w:pPr>
-        <w:rPr>
-          <w:b/>
-          <w:u w:val="single"/>
-        </w:rPr>
-      </w:pPr>
-    </w:p>
-    <w:p>
-      <w:pPr>
-        <w:rPr>
-          <w:b/>
-          <w:u w:val="single"/>
-        </w:rPr>
-      </w:pPr>
-    </w:p>
-    <w:p>
-      <w:pPr>
-        <w:rPr>
-          <w:b/>
-          <w:u w:val="single"/>
-        </w:rPr>
-      </w:pPr>
-    </w:p>
-    <w:p>
-      <w:pPr>
-        <w:rPr>
-          <w:b/>
-          <w:u w:val="single"/>
-        </w:rPr>
-      </w:pPr>
-    </w:p>
-    <w:p>
-      <w:pPr>
-        <w:rPr>
-          <w:b/>
-          <w:u w:val="single"/>
-        </w:rPr>
-      </w:pPr>
-    </w:p>
-    <w:p>
-      <w:pPr>
-        <w:rPr>
-          <w:b/>
-          <w:u w:val="single"/>
-        </w:rPr>
-      </w:pPr>
     </w:p>
     <w:sectPr>
       <w:headerReference w:type="default" r:id="rId29"/>
@@ -8928,7 +9143,7 @@
         </w:tcPr>
         <w:p>
           <w:pPr>
-            <w:pStyle w:val="Header"/>
+            <w:pStyle w:val="En-tte"/>
             <w:ind w:left="113" w:right="113"/>
           </w:pPr>
         </w:p>
@@ -8944,7 +9159,7 @@
         </w:tcPr>
         <w:p>
           <w:pPr>
-            <w:pStyle w:val="Footer"/>
+            <w:pStyle w:val="Pieddepage"/>
             <w:rPr>
               <w14:numForm w14:val="lining"/>
             </w:rPr>
@@ -8995,7 +9210,7 @@
               </w14:glow>
               <w14:numForm w14:val="lining"/>
             </w:rPr>
-            <w:t>27</w:t>
+            <w:t>18</w:t>
           </w:r>
           <w:r>
             <w:rPr>
@@ -9025,7 +9240,7 @@
         </w:tcPr>
         <w:p>
           <w:pPr>
-            <w:pStyle w:val="Header"/>
+            <w:pStyle w:val="En-tte"/>
           </w:pPr>
         </w:p>
       </w:tc>
@@ -9033,7 +9248,7 @@
   </w:tbl>
   <w:p>
     <w:pPr>
-      <w:pStyle w:val="Footer"/>
+      <w:pStyle w:val="Pieddepage"/>
     </w:pPr>
   </w:p>
 </w:ftr>
@@ -9068,7 +9283,7 @@
 <w:hdr xmlns:wpc="http://schemas.microsoft.com/office/word/2010/wordprocessingCanvas" xmlns:mc="http://schemas.openxmlformats.org/markup-compatibility/2006" xmlns:o="urn:schemas-microsoft-com:office:office" xmlns:r="http://schemas.openxmlformats.org/officeDocument/2006/relationships" xmlns:m="http://schemas.openxmlformats.org/officeDocument/2006/math" xmlns:v="urn:schemas-microsoft-com:vml" xmlns:wp14="http://schemas.microsoft.com/office/word/2010/wordprocessingDrawing" xmlns:wp="http://schemas.openxmlformats.org/drawingml/2006/wordprocessingDrawing" xmlns:w10="urn:schemas-microsoft-com:office:word" xmlns:w="http://schemas.openxmlformats.org/wordprocessingml/2006/main" xmlns:w14="http://schemas.microsoft.com/office/word/2010/wordml" xmlns:wpg="http://schemas.microsoft.com/office/word/2010/wordprocessingGroup" xmlns:wpi="http://schemas.microsoft.com/office/word/2010/wordprocessingInk" xmlns:wne="http://schemas.microsoft.com/office/word/2006/wordml" xmlns:wps="http://schemas.microsoft.com/office/word/2010/wordprocessingShape" mc:Ignorable="w14 wp14">
   <w:p>
     <w:pPr>
-      <w:pStyle w:val="Header"/>
+      <w:pStyle w:val="En-tte"/>
     </w:pPr>
     <w:r>
       <w:t>Cahier des charges UML</w:t>
@@ -9456,13 +9671,13 @@
     <w:name w:val="Normal"/>
     <w:qFormat/>
   </w:style>
-  <w:style w:type="character" w:default="1" w:styleId="DefaultParagraphFont">
+  <w:style w:type="character" w:default="1" w:styleId="Policepardfaut">
     <w:name w:val="Default Paragraph Font"/>
     <w:uiPriority w:val="1"/>
     <w:semiHidden/>
     <w:unhideWhenUsed/>
   </w:style>
-  <w:style w:type="table" w:default="1" w:styleId="TableNormal">
+  <w:style w:type="table" w:default="1" w:styleId="TableauNormal">
     <w:name w:val="Normal Table"/>
     <w:uiPriority w:val="99"/>
     <w:semiHidden/>
@@ -9477,17 +9692,17 @@
       </w:tblCellMar>
     </w:tblPr>
   </w:style>
-  <w:style w:type="numbering" w:default="1" w:styleId="NoList">
+  <w:style w:type="numbering" w:default="1" w:styleId="Aucuneliste">
     <w:name w:val="No List"/>
     <w:uiPriority w:val="99"/>
     <w:semiHidden/>
     <w:unhideWhenUsed/>
   </w:style>
-  <w:style w:type="paragraph" w:styleId="Title">
+  <w:style w:type="paragraph" w:styleId="Titre">
     <w:name w:val="Title"/>
     <w:basedOn w:val="Normal"/>
     <w:next w:val="Normal"/>
-    <w:link w:val="TitleChar"/>
+    <w:link w:val="TitreCar"/>
     <w:uiPriority w:val="10"/>
     <w:qFormat/>
     <w:rsid w:val="00094A2C"/>
@@ -9507,10 +9722,10 @@
       <w:szCs w:val="52"/>
     </w:rPr>
   </w:style>
-  <w:style w:type="character" w:customStyle="1" w:styleId="TitleChar">
-    <w:name w:val="Title Char"/>
-    <w:basedOn w:val="DefaultParagraphFont"/>
-    <w:link w:val="Title"/>
+  <w:style w:type="character" w:customStyle="1" w:styleId="TitreCar">
+    <w:name w:val="Titre Car"/>
+    <w:basedOn w:val="Policepardfaut"/>
+    <w:link w:val="Titre"/>
     <w:uiPriority w:val="10"/>
     <w:rsid w:val="00094A2C"/>
     <w:rPr>
@@ -9522,9 +9737,9 @@
       <w:szCs w:val="52"/>
     </w:rPr>
   </w:style>
-  <w:style w:type="paragraph" w:styleId="NoSpacing">
+  <w:style w:type="paragraph" w:styleId="Sansinterligne">
     <w:name w:val="No Spacing"/>
-    <w:link w:val="NoSpacingChar"/>
+    <w:link w:val="SansinterligneCar"/>
     <w:uiPriority w:val="1"/>
     <w:qFormat/>
     <w:rsid w:val="00094A2C"/>
@@ -9536,10 +9751,10 @@
       <w:lang w:val="en-US" w:eastAsia="ja-JP"/>
     </w:rPr>
   </w:style>
-  <w:style w:type="character" w:customStyle="1" w:styleId="NoSpacingChar">
-    <w:name w:val="No Spacing Char"/>
-    <w:basedOn w:val="DefaultParagraphFont"/>
-    <w:link w:val="NoSpacing"/>
+  <w:style w:type="character" w:customStyle="1" w:styleId="SansinterligneCar">
+    <w:name w:val="Sans interligne Car"/>
+    <w:basedOn w:val="Policepardfaut"/>
+    <w:link w:val="Sansinterligne"/>
     <w:uiPriority w:val="1"/>
     <w:rsid w:val="00094A2C"/>
     <w:rPr>
@@ -9547,10 +9762,10 @@
       <w:lang w:val="en-US" w:eastAsia="ja-JP"/>
     </w:rPr>
   </w:style>
-  <w:style w:type="paragraph" w:styleId="BalloonText">
+  <w:style w:type="paragraph" w:styleId="Textedebulles">
     <w:name w:val="Balloon Text"/>
     <w:basedOn w:val="Normal"/>
-    <w:link w:val="BalloonTextChar"/>
+    <w:link w:val="TextedebullesCar"/>
     <w:uiPriority w:val="99"/>
     <w:semiHidden/>
     <w:unhideWhenUsed/>
@@ -9564,10 +9779,10 @@
       <w:szCs w:val="16"/>
     </w:rPr>
   </w:style>
-  <w:style w:type="character" w:customStyle="1" w:styleId="BalloonTextChar">
-    <w:name w:val="Balloon Text Char"/>
-    <w:basedOn w:val="DefaultParagraphFont"/>
-    <w:link w:val="BalloonText"/>
+  <w:style w:type="character" w:customStyle="1" w:styleId="TextedebullesCar">
+    <w:name w:val="Texte de bulles Car"/>
+    <w:basedOn w:val="Policepardfaut"/>
+    <w:link w:val="Textedebulles"/>
     <w:uiPriority w:val="99"/>
     <w:semiHidden/>
     <w:rsid w:val="00094A2C"/>
@@ -9577,10 +9792,10 @@
       <w:szCs w:val="16"/>
     </w:rPr>
   </w:style>
-  <w:style w:type="paragraph" w:styleId="Header">
+  <w:style w:type="paragraph" w:styleId="En-tte">
     <w:name w:val="header"/>
     <w:basedOn w:val="Normal"/>
-    <w:link w:val="HeaderChar"/>
+    <w:link w:val="En-tteCar"/>
     <w:uiPriority w:val="99"/>
     <w:unhideWhenUsed/>
     <w:rsid w:val="00094A2C"/>
@@ -9592,17 +9807,17 @@
       <w:spacing w:after="0" w:line="240" w:lineRule="auto"/>
     </w:pPr>
   </w:style>
-  <w:style w:type="character" w:customStyle="1" w:styleId="HeaderChar">
-    <w:name w:val="Header Char"/>
-    <w:basedOn w:val="DefaultParagraphFont"/>
-    <w:link w:val="Header"/>
+  <w:style w:type="character" w:customStyle="1" w:styleId="En-tteCar">
+    <w:name w:val="En-tête Car"/>
+    <w:basedOn w:val="Policepardfaut"/>
+    <w:link w:val="En-tte"/>
     <w:uiPriority w:val="99"/>
     <w:rsid w:val="00094A2C"/>
   </w:style>
-  <w:style w:type="paragraph" w:styleId="Footer">
+  <w:style w:type="paragraph" w:styleId="Pieddepage">
     <w:name w:val="footer"/>
     <w:basedOn w:val="Normal"/>
-    <w:link w:val="FooterChar"/>
+    <w:link w:val="PieddepageCar"/>
     <w:uiPriority w:val="99"/>
     <w:unhideWhenUsed/>
     <w:rsid w:val="00094A2C"/>
@@ -9614,14 +9829,14 @@
       <w:spacing w:after="0" w:line="240" w:lineRule="auto"/>
     </w:pPr>
   </w:style>
-  <w:style w:type="character" w:customStyle="1" w:styleId="FooterChar">
-    <w:name w:val="Footer Char"/>
-    <w:basedOn w:val="DefaultParagraphFont"/>
-    <w:link w:val="Footer"/>
+  <w:style w:type="character" w:customStyle="1" w:styleId="PieddepageCar">
+    <w:name w:val="Pied de page Car"/>
+    <w:basedOn w:val="Policepardfaut"/>
+    <w:link w:val="Pieddepage"/>
     <w:uiPriority w:val="99"/>
     <w:rsid w:val="00094A2C"/>
   </w:style>
-  <w:style w:type="paragraph" w:styleId="ListParagraph">
+  <w:style w:type="paragraph" w:styleId="Paragraphedeliste">
     <w:name w:val="List Paragraph"/>
     <w:basedOn w:val="Normal"/>
     <w:uiPriority w:val="34"/>
@@ -9632,16 +9847,15 @@
       <w:contextualSpacing/>
     </w:pPr>
   </w:style>
-  <w:style w:type="table" w:styleId="TableGrid">
+  <w:style w:type="table" w:styleId="Grilledutableau">
     <w:name w:val="Table Grid"/>
-    <w:basedOn w:val="TableNormal"/>
+    <w:basedOn w:val="TableauNormal"/>
     <w:uiPriority w:val="59"/>
     <w:rsid w:val="00B51D36"/>
     <w:pPr>
       <w:spacing w:after="0" w:line="240" w:lineRule="auto"/>
     </w:pPr>
     <w:tblPr>
-      <w:tblInd w:w="0" w:type="dxa"/>
       <w:tblBorders>
         <w:top w:val="single" w:sz="4" w:space="0" w:color="auto"/>
         <w:left w:val="single" w:sz="4" w:space="0" w:color="auto"/>
@@ -9650,12 +9864,6 @@
         <w:insideH w:val="single" w:sz="4" w:space="0" w:color="auto"/>
         <w:insideV w:val="single" w:sz="4" w:space="0" w:color="auto"/>
       </w:tblBorders>
-      <w:tblCellMar>
-        <w:top w:w="0" w:type="dxa"/>
-        <w:left w:w="108" w:type="dxa"/>
-        <w:bottom w:w="0" w:type="dxa"/>
-        <w:right w:w="108" w:type="dxa"/>
-      </w:tblCellMar>
     </w:tblPr>
   </w:style>
   <w:style w:type="paragraph" w:styleId="NormalWeb">
@@ -9674,9 +9882,9 @@
       <w:lang w:eastAsia="fr-FR"/>
     </w:rPr>
   </w:style>
-  <w:style w:type="table" w:styleId="LightShading">
+  <w:style w:type="table" w:styleId="Ombrageclair">
     <w:name w:val="Light Shading"/>
-    <w:basedOn w:val="TableNormal"/>
+    <w:basedOn w:val="TableauNormal"/>
     <w:uiPriority w:val="60"/>
     <w:rsid w:val="00B51D36"/>
     <w:pPr>
@@ -9688,17 +9896,10 @@
     <w:tblPr>
       <w:tblStyleRowBandSize w:val="1"/>
       <w:tblStyleColBandSize w:val="1"/>
-      <w:tblInd w:w="0" w:type="dxa"/>
       <w:tblBorders>
         <w:top w:val="single" w:sz="8" w:space="0" w:color="000000" w:themeColor="text1"/>
         <w:bottom w:val="single" w:sz="8" w:space="0" w:color="000000" w:themeColor="text1"/>
       </w:tblBorders>
-      <w:tblCellMar>
-        <w:top w:w="0" w:type="dxa"/>
-        <w:left w:w="108" w:type="dxa"/>
-        <w:bottom w:w="0" w:type="dxa"/>
-        <w:right w:w="108" w:type="dxa"/>
-      </w:tblCellMar>
     </w:tblPr>
     <w:tblStylePr w:type="firstRow">
       <w:pPr>
@@ -9940,13 +10141,13 @@
     <w:name w:val="Normal"/>
     <w:qFormat/>
   </w:style>
-  <w:style w:type="character" w:default="1" w:styleId="DefaultParagraphFont">
+  <w:style w:type="character" w:default="1" w:styleId="Policepardfaut">
     <w:name w:val="Default Paragraph Font"/>
     <w:uiPriority w:val="1"/>
     <w:semiHidden/>
     <w:unhideWhenUsed/>
   </w:style>
-  <w:style w:type="table" w:default="1" w:styleId="TableNormal">
+  <w:style w:type="table" w:default="1" w:styleId="TableauNormal">
     <w:name w:val="Normal Table"/>
     <w:uiPriority w:val="99"/>
     <w:semiHidden/>
@@ -9961,17 +10162,17 @@
       </w:tblCellMar>
     </w:tblPr>
   </w:style>
-  <w:style w:type="numbering" w:default="1" w:styleId="NoList">
+  <w:style w:type="numbering" w:default="1" w:styleId="Aucuneliste">
     <w:name w:val="No List"/>
     <w:uiPriority w:val="99"/>
     <w:semiHidden/>
     <w:unhideWhenUsed/>
   </w:style>
-  <w:style w:type="paragraph" w:styleId="Title">
+  <w:style w:type="paragraph" w:styleId="Titre">
     <w:name w:val="Title"/>
     <w:basedOn w:val="Normal"/>
     <w:next w:val="Normal"/>
-    <w:link w:val="TitleChar"/>
+    <w:link w:val="TitreCar"/>
     <w:uiPriority w:val="10"/>
     <w:qFormat/>
     <w:rsid w:val="00094A2C"/>
@@ -9991,10 +10192,10 @@
       <w:szCs w:val="52"/>
     </w:rPr>
   </w:style>
-  <w:style w:type="character" w:customStyle="1" w:styleId="TitleChar">
-    <w:name w:val="Title Char"/>
-    <w:basedOn w:val="DefaultParagraphFont"/>
-    <w:link w:val="Title"/>
+  <w:style w:type="character" w:customStyle="1" w:styleId="TitreCar">
+    <w:name w:val="Titre Car"/>
+    <w:basedOn w:val="Policepardfaut"/>
+    <w:link w:val="Titre"/>
     <w:uiPriority w:val="10"/>
     <w:rsid w:val="00094A2C"/>
     <w:rPr>
@@ -10006,9 +10207,9 @@
       <w:szCs w:val="52"/>
     </w:rPr>
   </w:style>
-  <w:style w:type="paragraph" w:styleId="NoSpacing">
+  <w:style w:type="paragraph" w:styleId="Sansinterligne">
     <w:name w:val="No Spacing"/>
-    <w:link w:val="NoSpacingChar"/>
+    <w:link w:val="SansinterligneCar"/>
     <w:uiPriority w:val="1"/>
     <w:qFormat/>
     <w:rsid w:val="00094A2C"/>
@@ -10020,10 +10221,10 @@
       <w:lang w:val="en-US" w:eastAsia="ja-JP"/>
     </w:rPr>
   </w:style>
-  <w:style w:type="character" w:customStyle="1" w:styleId="NoSpacingChar">
-    <w:name w:val="No Spacing Char"/>
-    <w:basedOn w:val="DefaultParagraphFont"/>
-    <w:link w:val="NoSpacing"/>
+  <w:style w:type="character" w:customStyle="1" w:styleId="SansinterligneCar">
+    <w:name w:val="Sans interligne Car"/>
+    <w:basedOn w:val="Policepardfaut"/>
+    <w:link w:val="Sansinterligne"/>
     <w:uiPriority w:val="1"/>
     <w:rsid w:val="00094A2C"/>
     <w:rPr>
@@ -10031,10 +10232,10 @@
       <w:lang w:val="en-US" w:eastAsia="ja-JP"/>
     </w:rPr>
   </w:style>
-  <w:style w:type="paragraph" w:styleId="BalloonText">
+  <w:style w:type="paragraph" w:styleId="Textedebulles">
     <w:name w:val="Balloon Text"/>
     <w:basedOn w:val="Normal"/>
-    <w:link w:val="BalloonTextChar"/>
+    <w:link w:val="TextedebullesCar"/>
     <w:uiPriority w:val="99"/>
     <w:semiHidden/>
     <w:unhideWhenUsed/>
@@ -10048,10 +10249,10 @@
       <w:szCs w:val="16"/>
     </w:rPr>
   </w:style>
-  <w:style w:type="character" w:customStyle="1" w:styleId="BalloonTextChar">
-    <w:name w:val="Balloon Text Char"/>
-    <w:basedOn w:val="DefaultParagraphFont"/>
-    <w:link w:val="BalloonText"/>
+  <w:style w:type="character" w:customStyle="1" w:styleId="TextedebullesCar">
+    <w:name w:val="Texte de bulles Car"/>
+    <w:basedOn w:val="Policepardfaut"/>
+    <w:link w:val="Textedebulles"/>
     <w:uiPriority w:val="99"/>
     <w:semiHidden/>
     <w:rsid w:val="00094A2C"/>
@@ -10061,10 +10262,10 @@
       <w:szCs w:val="16"/>
     </w:rPr>
   </w:style>
-  <w:style w:type="paragraph" w:styleId="Header">
+  <w:style w:type="paragraph" w:styleId="En-tte">
     <w:name w:val="header"/>
     <w:basedOn w:val="Normal"/>
-    <w:link w:val="HeaderChar"/>
+    <w:link w:val="En-tteCar"/>
     <w:uiPriority w:val="99"/>
     <w:unhideWhenUsed/>
     <w:rsid w:val="00094A2C"/>
@@ -10076,17 +10277,17 @@
       <w:spacing w:after="0" w:line="240" w:lineRule="auto"/>
     </w:pPr>
   </w:style>
-  <w:style w:type="character" w:customStyle="1" w:styleId="HeaderChar">
-    <w:name w:val="Header Char"/>
-    <w:basedOn w:val="DefaultParagraphFont"/>
-    <w:link w:val="Header"/>
+  <w:style w:type="character" w:customStyle="1" w:styleId="En-tteCar">
+    <w:name w:val="En-tête Car"/>
+    <w:basedOn w:val="Policepardfaut"/>
+    <w:link w:val="En-tte"/>
     <w:uiPriority w:val="99"/>
     <w:rsid w:val="00094A2C"/>
   </w:style>
-  <w:style w:type="paragraph" w:styleId="Footer">
+  <w:style w:type="paragraph" w:styleId="Pieddepage">
     <w:name w:val="footer"/>
     <w:basedOn w:val="Normal"/>
-    <w:link w:val="FooterChar"/>
+    <w:link w:val="PieddepageCar"/>
     <w:uiPriority w:val="99"/>
     <w:unhideWhenUsed/>
     <w:rsid w:val="00094A2C"/>
@@ -10098,14 +10299,14 @@
       <w:spacing w:after="0" w:line="240" w:lineRule="auto"/>
     </w:pPr>
   </w:style>
-  <w:style w:type="character" w:customStyle="1" w:styleId="FooterChar">
-    <w:name w:val="Footer Char"/>
-    <w:basedOn w:val="DefaultParagraphFont"/>
-    <w:link w:val="Footer"/>
+  <w:style w:type="character" w:customStyle="1" w:styleId="PieddepageCar">
+    <w:name w:val="Pied de page Car"/>
+    <w:basedOn w:val="Policepardfaut"/>
+    <w:link w:val="Pieddepage"/>
     <w:uiPriority w:val="99"/>
     <w:rsid w:val="00094A2C"/>
   </w:style>
-  <w:style w:type="paragraph" w:styleId="ListParagraph">
+  <w:style w:type="paragraph" w:styleId="Paragraphedeliste">
     <w:name w:val="List Paragraph"/>
     <w:basedOn w:val="Normal"/>
     <w:uiPriority w:val="34"/>
@@ -10116,16 +10317,15 @@
       <w:contextualSpacing/>
     </w:pPr>
   </w:style>
-  <w:style w:type="table" w:styleId="TableGrid">
+  <w:style w:type="table" w:styleId="Grilledutableau">
     <w:name w:val="Table Grid"/>
-    <w:basedOn w:val="TableNormal"/>
+    <w:basedOn w:val="TableauNormal"/>
     <w:uiPriority w:val="59"/>
     <w:rsid w:val="00B51D36"/>
     <w:pPr>
       <w:spacing w:after="0" w:line="240" w:lineRule="auto"/>
     </w:pPr>
     <w:tblPr>
-      <w:tblInd w:w="0" w:type="dxa"/>
       <w:tblBorders>
         <w:top w:val="single" w:sz="4" w:space="0" w:color="auto"/>
         <w:left w:val="single" w:sz="4" w:space="0" w:color="auto"/>
@@ -10134,12 +10334,6 @@
         <w:insideH w:val="single" w:sz="4" w:space="0" w:color="auto"/>
         <w:insideV w:val="single" w:sz="4" w:space="0" w:color="auto"/>
       </w:tblBorders>
-      <w:tblCellMar>
-        <w:top w:w="0" w:type="dxa"/>
-        <w:left w:w="108" w:type="dxa"/>
-        <w:bottom w:w="0" w:type="dxa"/>
-        <w:right w:w="108" w:type="dxa"/>
-      </w:tblCellMar>
     </w:tblPr>
   </w:style>
   <w:style w:type="paragraph" w:styleId="NormalWeb">
@@ -10158,9 +10352,9 @@
       <w:lang w:eastAsia="fr-FR"/>
     </w:rPr>
   </w:style>
-  <w:style w:type="table" w:styleId="LightShading">
+  <w:style w:type="table" w:styleId="Ombrageclair">
     <w:name w:val="Light Shading"/>
-    <w:basedOn w:val="TableNormal"/>
+    <w:basedOn w:val="TableauNormal"/>
     <w:uiPriority w:val="60"/>
     <w:rsid w:val="00B51D36"/>
     <w:pPr>
@@ -10172,17 +10366,10 @@
     <w:tblPr>
       <w:tblStyleRowBandSize w:val="1"/>
       <w:tblStyleColBandSize w:val="1"/>
-      <w:tblInd w:w="0" w:type="dxa"/>
       <w:tblBorders>
         <w:top w:val="single" w:sz="8" w:space="0" w:color="000000" w:themeColor="text1"/>
         <w:bottom w:val="single" w:sz="8" w:space="0" w:color="000000" w:themeColor="text1"/>
       </w:tblBorders>
-      <w:tblCellMar>
-        <w:top w:w="0" w:type="dxa"/>
-        <w:left w:w="108" w:type="dxa"/>
-        <w:bottom w:w="0" w:type="dxa"/>
-        <w:right w:w="108" w:type="dxa"/>
-      </w:tblCellMar>
     </w:tblPr>
     <w:tblStylePr w:type="firstRow">
       <w:pPr>
@@ -10359,36 +10546,6 @@
         </w:p>
       </w:docPartBody>
     </w:docPart>
-    <w:docPart>
-      <w:docPartPr>
-        <w:name w:val="92E710B96B7E4B868DB9E2836B467F6C"/>
-        <w:category>
-          <w:name w:val="General"/>
-          <w:gallery w:val="placeholder"/>
-        </w:category>
-        <w:types>
-          <w:type w:val="bbPlcHdr"/>
-        </w:types>
-        <w:behaviors>
-          <w:behavior w:val="content"/>
-        </w:behaviors>
-        <w:guid w:val="{ADDC7102-97DD-4945-94C3-CD2FE447B8D2}"/>
-      </w:docPartPr>
-      <w:docPartBody>
-        <w:p>
-          <w:pPr>
-            <w:pStyle w:val="92E710B96B7E4B868DB9E2836B467F6C"/>
-          </w:pPr>
-          <w:r>
-            <w:rPr>
-              <w:b/>
-              <w:bCs/>
-            </w:rPr>
-            <w:t>[Type the author name]</w:t>
-          </w:r>
-        </w:p>
-      </w:docPartBody>
-    </w:docPart>
   </w:docParts>
 </w:glossaryDocument>
 </file>
@@ -10441,9 +10598,8 @@
     <w:panose1 w:val="020B0604030504040204"/>
     <w:charset w:val="00"/>
     <w:family w:val="swiss"/>
-    <w:notTrueType/>
     <w:pitch w:val="variable"/>
-    <w:sig w:usb0="00000003" w:usb1="00000000" w:usb2="00000000" w:usb3="00000000" w:csb0="00000001" w:csb1="00000000"/>
+    <w:sig w:usb0="E1002EFF" w:usb1="C000605B" w:usb2="00000029" w:usb3="00000000" w:csb0="000101FF" w:csb1="00000000"/>
   </w:font>
 </w:fonts>
 </file>
@@ -10466,6 +10622,7 @@
     <w:rsid w:val="001F7E32"/>
     <w:rsid w:val="00C23F52"/>
     <w:rsid w:val="00DB0FD4"/>
+    <w:rsid w:val="00EC303D"/>
   </w:rsids>
   <m:mathPr>
     <m:mathFont m:val="Cambria Math"/>
@@ -10647,13 +10804,13 @@
     <w:name w:val="Normal"/>
     <w:qFormat/>
   </w:style>
-  <w:style w:type="character" w:default="1" w:styleId="DefaultParagraphFont">
+  <w:style w:type="character" w:default="1" w:styleId="Policepardfaut">
     <w:name w:val="Default Paragraph Font"/>
     <w:uiPriority w:val="1"/>
     <w:semiHidden/>
     <w:unhideWhenUsed/>
   </w:style>
-  <w:style w:type="table" w:default="1" w:styleId="TableNormal">
+  <w:style w:type="table" w:default="1" w:styleId="TableauNormal">
     <w:name w:val="Normal Table"/>
     <w:uiPriority w:val="99"/>
     <w:semiHidden/>
@@ -10668,7 +10825,7 @@
       </w:tblCellMar>
     </w:tblPr>
   </w:style>
-  <w:style w:type="numbering" w:default="1" w:styleId="NoList">
+  <w:style w:type="numbering" w:default="1" w:styleId="Aucuneliste">
     <w:name w:val="No List"/>
     <w:uiPriority w:val="99"/>
     <w:semiHidden/>
@@ -10869,13 +11026,13 @@
     <w:name w:val="Normal"/>
     <w:qFormat/>
   </w:style>
-  <w:style w:type="character" w:default="1" w:styleId="DefaultParagraphFont">
+  <w:style w:type="character" w:default="1" w:styleId="Policepardfaut">
     <w:name w:val="Default Paragraph Font"/>
     <w:uiPriority w:val="1"/>
     <w:semiHidden/>
     <w:unhideWhenUsed/>
   </w:style>
-  <w:style w:type="table" w:default="1" w:styleId="TableNormal">
+  <w:style w:type="table" w:default="1" w:styleId="TableauNormal">
     <w:name w:val="Normal Table"/>
     <w:uiPriority w:val="99"/>
     <w:semiHidden/>
@@ -10890,7 +11047,7 @@
       </w:tblCellMar>
     </w:tblPr>
   </w:style>
-  <w:style w:type="numbering" w:default="1" w:styleId="NoList">
+  <w:style w:type="numbering" w:default="1" w:styleId="Aucuneliste">
     <w:name w:val="No List"/>
     <w:uiPriority w:val="99"/>
     <w:semiHidden/>

</xml_diff>